<commit_message>
Update to draft blog post skeleton
</commit_message>
<xml_diff>
--- a/Blog post cleaned.docx
+++ b/Blog post cleaned.docx
@@ -75,15 +75,7 @@
       </w:r>
       <w:proofErr w:type="spellEnd"/>
       <w:r>
-        <w:t xml:space="preserve"> implementation deals with scaling </w:t>
-      </w:r>
-      <w:proofErr w:type="gramStart"/>
-      <w:r>
-        <w:t>etc, but</w:t>
-      </w:r>
-      <w:proofErr w:type="gramEnd"/>
-      <w:r>
-        <w:t xml:space="preserve"> cannot handle negative values so all -1 categories (often used for unknown) were moved to 100.</w:t>
+        <w:t xml:space="preserve"> implementation deals with scaling etc, but cannot handle negative values so all -1 categories (often used for unknown) were moved to 100.</w:t>
       </w:r>
     </w:p>
     <w:p>
@@ -109,11 +101,67 @@
       <w:r>
         <w:t xml:space="preserve">Samples were taken of all datasets due to their size. </w:t>
       </w:r>
+      <w:commentRangeStart w:id="0"/>
       <w:r>
         <w:rPr>
           <w:highlight w:val="yellow"/>
         </w:rPr>
-        <w:t>For the general population a random sample of X% is used (X rows), and for the customers dataset X% (X rows)</w:t>
+        <w:t xml:space="preserve">For the general population a random sample of </w:t>
+      </w:r>
+      <w:r>
+        <w:rPr>
+          <w:highlight w:val="yellow"/>
+        </w:rPr>
+        <w:t>5</w:t>
+      </w:r>
+      <w:r>
+        <w:rPr>
+          <w:highlight w:val="yellow"/>
+        </w:rPr>
+        <w:t>% is used (</w:t>
+      </w:r>
+      <w:r>
+        <w:rPr>
+          <w:highlight w:val="yellow"/>
+        </w:rPr>
+        <w:t>44561</w:t>
+      </w:r>
+      <w:r>
+        <w:rPr>
+          <w:highlight w:val="yellow"/>
+        </w:rPr>
+        <w:t xml:space="preserve"> rows), and for the customers dataset </w:t>
+      </w:r>
+      <w:r>
+        <w:rPr>
+          <w:highlight w:val="yellow"/>
+        </w:rPr>
+        <w:t>15</w:t>
+      </w:r>
+      <w:r>
+        <w:rPr>
+          <w:highlight w:val="yellow"/>
+        </w:rPr>
+        <w:t>% (</w:t>
+      </w:r>
+      <w:r>
+        <w:rPr>
+          <w:highlight w:val="yellow"/>
+        </w:rPr>
+        <w:t>28748</w:t>
+      </w:r>
+      <w:r>
+        <w:rPr>
+          <w:highlight w:val="yellow"/>
+        </w:rPr>
+        <w:t xml:space="preserve"> rows)</w:t>
+      </w:r>
+      <w:commentRangeEnd w:id="0"/>
+      <w:r>
+        <w:rPr>
+          <w:rStyle w:val="CommentReference"/>
+        </w:rPr>
+        <w:commentReference w:id="0"/>
       </w:r>
     </w:p>
     <w:p/>
@@ -129,15 +177,25 @@
       <w:pPr>
         <w:pStyle w:val="Heading1"/>
       </w:pPr>
+      <w:commentRangeStart w:id="1"/>
       <w:r>
         <w:t>Approaches</w:t>
+      </w:r>
+      <w:commentRangeEnd w:id="1"/>
+      <w:r>
+        <w:rPr>
+          <w:rStyle w:val="CommentReference"/>
+          <w:rFonts w:asciiTheme="minorHAnsi" w:eastAsiaTheme="minorHAnsi" w:hAnsiTheme="minorHAnsi" w:cstheme="minorBidi"/>
+          <w:color w:val="auto"/>
+        </w:rPr>
+        <w:commentReference w:id="1"/>
       </w:r>
     </w:p>
     <w:p>
       <w:r>
         <w:t xml:space="preserve">Due to mix of categorical and continuous data, FAMD was trialled, but due to a bug in the implementation, it cannot handle ‘categorical’ type data </w:t>
       </w:r>
-      <w:commentRangeStart w:id="0"/>
+      <w:commentRangeStart w:id="2"/>
       <w:r>
         <w:t xml:space="preserve">(only </w:t>
       </w:r>
@@ -153,12 +211,12 @@
       <w:r>
         <w:t xml:space="preserve"> type), </w:t>
       </w:r>
-      <w:commentRangeEnd w:id="0"/>
+      <w:commentRangeEnd w:id="2"/>
       <w:r>
         <w:rPr>
           <w:rStyle w:val="CommentReference"/>
         </w:rPr>
-        <w:commentReference w:id="0"/>
+        <w:commentReference w:id="2"/>
       </w:r>
       <w:r>
         <w:t>and so PCA and MCA were utilised separately for the continuous and categorical features, respectively. The general population dataset was used as a training set, and the customers dataset as test.</w:t>
@@ -478,26 +536,13 @@
       </w:r>
       <w:proofErr w:type="spellEnd"/>
       <w:r>
-        <w:t xml:space="preserve"> used is as all categories had to be one-hot-encoded </w:t>
-      </w:r>
-      <w:proofErr w:type="gramStart"/>
-      <w:r>
-        <w:t>in order to</w:t>
-      </w:r>
-      <w:proofErr w:type="gramEnd"/>
-      <w:r>
-        <w:t xml:space="preserve"> be analysed.</w:t>
+        <w:t xml:space="preserve"> used is as all categories had to be one-hot-encoded in order to be analysed.</w:t>
       </w:r>
       <w:r>
         <w:t xml:space="preserve"> </w:t>
       </w:r>
-      <w:proofErr w:type="gramStart"/>
-      <w:r>
-        <w:t>Therefore</w:t>
-      </w:r>
-      <w:proofErr w:type="gramEnd"/>
-      <w:r>
-        <w:t xml:space="preserve"> conclusions drawn from this will not represent the full picture.</w:t>
+      <w:r>
+        <w:t>Therefore conclusions drawn from this will not represent the full picture.</w:t>
       </w:r>
     </w:p>
     <w:p>
@@ -959,27 +1004,15 @@
                 <w:lang w:eastAsia="en-GB"/>
               </w:rPr>
             </w:pPr>
-            <w:proofErr w:type="gramStart"/>
-            <w:r>
-              <w:rPr>
-                <w:rFonts w:ascii="var(--jp-code-font-family)" w:eastAsia="Times New Roman" w:hAnsi="var(--jp-code-font-family)" w:cs="Calibri"/>
-                <w:color w:val="000000"/>
-                <w:sz w:val="20"/>
-                <w:szCs w:val="20"/>
-                <w:lang w:eastAsia="en-GB"/>
-              </w:rPr>
-              <w:t>amount</w:t>
-            </w:r>
-            <w:proofErr w:type="gramEnd"/>
-            <w:r>
-              <w:rPr>
-                <w:rFonts w:ascii="var(--jp-code-font-family)" w:eastAsia="Times New Roman" w:hAnsi="var(--jp-code-font-family)" w:cs="Calibri"/>
-                <w:color w:val="000000"/>
-                <w:sz w:val="20"/>
-                <w:szCs w:val="20"/>
-                <w:lang w:eastAsia="en-GB"/>
-              </w:rPr>
-              <w:t xml:space="preserve"> of online transactions within all transactions in the segment bank, '90% Online-transactions within the last 12 </w:t>
+            <w:r>
+              <w:rPr>
+                <w:rFonts w:ascii="var(--jp-code-font-family)" w:eastAsia="Times New Roman" w:hAnsi="var(--jp-code-font-family)" w:cs="Calibri"/>
+                <w:color w:val="000000"/>
+                <w:sz w:val="20"/>
+                <w:szCs w:val="20"/>
+                <w:lang w:eastAsia="en-GB"/>
+              </w:rPr>
+              <w:t xml:space="preserve">amount of online transactions within all transactions in the segment bank, '90% Online-transactions within the last 12 </w:t>
             </w:r>
             <w:r>
               <w:rPr>
@@ -1104,27 +1137,15 @@
                 <w:lang w:eastAsia="en-GB"/>
               </w:rPr>
             </w:pPr>
-            <w:proofErr w:type="gramStart"/>
-            <w:r>
-              <w:rPr>
-                <w:rFonts w:ascii="var(--jp-code-font-family)" w:eastAsia="Times New Roman" w:hAnsi="var(--jp-code-font-family)" w:cs="Calibri"/>
-                <w:color w:val="000000"/>
-                <w:sz w:val="20"/>
-                <w:szCs w:val="20"/>
-                <w:lang w:eastAsia="en-GB"/>
-              </w:rPr>
-              <w:t>amount</w:t>
-            </w:r>
-            <w:proofErr w:type="gramEnd"/>
-            <w:r>
-              <w:rPr>
-                <w:rFonts w:ascii="var(--jp-code-font-family)" w:eastAsia="Times New Roman" w:hAnsi="var(--jp-code-font-family)" w:cs="Calibri"/>
-                <w:color w:val="000000"/>
-                <w:sz w:val="20"/>
-                <w:szCs w:val="20"/>
-                <w:lang w:eastAsia="en-GB"/>
-              </w:rPr>
-              <w:t xml:space="preserve"> of online transactions within all transactions in the segment bank, '20% Online-transactions within the last 12 months'</w:t>
+            <w:r>
+              <w:rPr>
+                <w:rFonts w:ascii="var(--jp-code-font-family)" w:eastAsia="Times New Roman" w:hAnsi="var(--jp-code-font-family)" w:cs="Calibri"/>
+                <w:color w:val="000000"/>
+                <w:sz w:val="20"/>
+                <w:szCs w:val="20"/>
+                <w:lang w:eastAsia="en-GB"/>
+              </w:rPr>
+              <w:t>amount of online transactions within all transactions in the segment bank, '20% Online-transactions within the last 12 months'</w:t>
             </w:r>
           </w:p>
         </w:tc>
@@ -1684,27 +1705,15 @@
                 <w:lang w:eastAsia="en-GB"/>
               </w:rPr>
             </w:pPr>
-            <w:proofErr w:type="gramStart"/>
-            <w:r>
-              <w:rPr>
-                <w:rFonts w:ascii="var(--jp-code-font-family)" w:eastAsia="Times New Roman" w:hAnsi="var(--jp-code-font-family)" w:cs="Calibri"/>
-                <w:color w:val="000000"/>
-                <w:sz w:val="20"/>
-                <w:szCs w:val="20"/>
-                <w:lang w:eastAsia="en-GB"/>
-              </w:rPr>
-              <w:t>amount</w:t>
-            </w:r>
-            <w:proofErr w:type="gramEnd"/>
-            <w:r>
-              <w:rPr>
-                <w:rFonts w:ascii="var(--jp-code-font-family)" w:eastAsia="Times New Roman" w:hAnsi="var(--jp-code-font-family)" w:cs="Calibri"/>
-                <w:color w:val="000000"/>
-                <w:sz w:val="20"/>
-                <w:szCs w:val="20"/>
-                <w:lang w:eastAsia="en-GB"/>
-              </w:rPr>
-              <w:t xml:space="preserve"> of online transactions within all transactions in the segment bank, '90% Online-transactions within the last 12 months'</w:t>
+            <w:r>
+              <w:rPr>
+                <w:rFonts w:ascii="var(--jp-code-font-family)" w:eastAsia="Times New Roman" w:hAnsi="var(--jp-code-font-family)" w:cs="Calibri"/>
+                <w:color w:val="000000"/>
+                <w:sz w:val="20"/>
+                <w:szCs w:val="20"/>
+                <w:lang w:eastAsia="en-GB"/>
+              </w:rPr>
+              <w:t>amount of online transactions within all transactions in the segment bank, '90% Online-transactions within the last 12 months'</w:t>
             </w:r>
           </w:p>
         </w:tc>
@@ -1972,27 +1981,15 @@
                 <w:lang w:eastAsia="en-GB"/>
               </w:rPr>
             </w:pPr>
-            <w:proofErr w:type="gramStart"/>
-            <w:r>
-              <w:rPr>
-                <w:rFonts w:ascii="var(--jp-code-font-family)" w:eastAsia="Times New Roman" w:hAnsi="var(--jp-code-font-family)" w:cs="Calibri"/>
-                <w:color w:val="000000"/>
-                <w:sz w:val="20"/>
-                <w:szCs w:val="20"/>
-                <w:lang w:eastAsia="en-GB"/>
-              </w:rPr>
-              <w:t>amount</w:t>
-            </w:r>
-            <w:proofErr w:type="gramEnd"/>
-            <w:r>
-              <w:rPr>
-                <w:rFonts w:ascii="var(--jp-code-font-family)" w:eastAsia="Times New Roman" w:hAnsi="var(--jp-code-font-family)" w:cs="Calibri"/>
-                <w:color w:val="000000"/>
-                <w:sz w:val="20"/>
-                <w:szCs w:val="20"/>
-                <w:lang w:eastAsia="en-GB"/>
-              </w:rPr>
-              <w:t xml:space="preserve"> of online transactions within all transactions in the segment bank, '70% Online-transactions within the last 12 months'</w:t>
+            <w:r>
+              <w:rPr>
+                <w:rFonts w:ascii="var(--jp-code-font-family)" w:eastAsia="Times New Roman" w:hAnsi="var(--jp-code-font-family)" w:cs="Calibri"/>
+                <w:color w:val="000000"/>
+                <w:sz w:val="20"/>
+                <w:szCs w:val="20"/>
+                <w:lang w:eastAsia="en-GB"/>
+              </w:rPr>
+              <w:t>amount of online transactions within all transactions in the segment bank, '70% Online-transactions within the last 12 months'</w:t>
             </w:r>
           </w:p>
         </w:tc>
@@ -2105,27 +2102,15 @@
                 <w:lang w:eastAsia="en-GB"/>
               </w:rPr>
             </w:pPr>
-            <w:proofErr w:type="gramStart"/>
-            <w:r>
-              <w:rPr>
-                <w:rFonts w:ascii="var(--jp-code-font-family)" w:eastAsia="Times New Roman" w:hAnsi="var(--jp-code-font-family)" w:cs="Calibri"/>
-                <w:color w:val="000000"/>
-                <w:sz w:val="20"/>
-                <w:szCs w:val="20"/>
-                <w:lang w:eastAsia="en-GB"/>
-              </w:rPr>
-              <w:t>amount</w:t>
-            </w:r>
-            <w:proofErr w:type="gramEnd"/>
-            <w:r>
-              <w:rPr>
-                <w:rFonts w:ascii="var(--jp-code-font-family)" w:eastAsia="Times New Roman" w:hAnsi="var(--jp-code-font-family)" w:cs="Calibri"/>
-                <w:color w:val="000000"/>
-                <w:sz w:val="20"/>
-                <w:szCs w:val="20"/>
-                <w:lang w:eastAsia="en-GB"/>
-              </w:rPr>
-              <w:t xml:space="preserve"> of online transactions within all transactions in the segment bank, '80% Online-transactions within the last 12 months'</w:t>
+            <w:r>
+              <w:rPr>
+                <w:rFonts w:ascii="var(--jp-code-font-family)" w:eastAsia="Times New Roman" w:hAnsi="var(--jp-code-font-family)" w:cs="Calibri"/>
+                <w:color w:val="000000"/>
+                <w:sz w:val="20"/>
+                <w:szCs w:val="20"/>
+                <w:lang w:eastAsia="en-GB"/>
+              </w:rPr>
+              <w:t>amount of online transactions within all transactions in the segment bank, '80% Online-transactions within the last 12 months'</w:t>
             </w:r>
           </w:p>
         </w:tc>
@@ -2221,22 +2206,13 @@
         <w:pStyle w:val="Heading2"/>
       </w:pPr>
       <w:r>
-        <w:t>P</w:t>
-      </w:r>
-      <w:r>
-        <w:t>CA</w:t>
+        <w:t>PCA</w:t>
       </w:r>
     </w:p>
     <w:p/>
     <w:p>
       <w:r>
-        <w:t xml:space="preserve">Fitting </w:t>
-      </w:r>
-      <w:r>
-        <w:t>PCA</w:t>
-      </w:r>
-      <w:r>
-        <w:t xml:space="preserve"> to the general population dataset yields the following distribution of customers:</w:t>
+        <w:t>Fitting PCA to the general population dataset yields the following distribution of customers:</w:t>
       </w:r>
     </w:p>
     <w:p>
@@ -2345,15 +2321,7 @@
         <w:t xml:space="preserve">PC1 goes from younger customers with more cars at low values to more highly educated customers at higher values. </w:t>
       </w:r>
       <w:r>
-        <w:t xml:space="preserve">PC2 possibly indicates higher density of housing at high </w:t>
-      </w:r>
-      <w:proofErr w:type="gramStart"/>
-      <w:r>
-        <w:t>values, and</w:t>
-      </w:r>
-      <w:proofErr w:type="gramEnd"/>
-      <w:r>
-        <w:t xml:space="preserve"> differentiates between professional title holders (low values) and academic title holders (high values). </w:t>
+        <w:t xml:space="preserve">PC2 possibly indicates higher density of housing at high values, and differentiates between professional title holders (low values) and academic title holders (high values). </w:t>
       </w:r>
     </w:p>
     <w:tbl>
@@ -3731,39 +3699,12 @@
     </w:p>
     <w:p>
       <w:r>
-        <w:t>In comparison to the general population , this dataset seems to have lower density in the region of high PC</w:t>
-      </w:r>
-      <w:r>
-        <w:t>2</w:t>
-      </w:r>
-      <w:r>
-        <w:t xml:space="preserve"> combined with low PC</w:t>
-      </w:r>
-      <w:r>
-        <w:t>1, and higher density in the region of high PC1 and high PC2.</w:t>
+        <w:t>In comparison to the general population , this dataset seems to have lower density in the region of high PC2 combined with low PC1, and higher density in the region of high PC1 and high PC2.</w:t>
       </w:r>
     </w:p>
     <w:p>
       <w:r>
-        <w:t>This</w:t>
-      </w:r>
-      <w:r>
-        <w:t xml:space="preserve"> indicat</w:t>
-      </w:r>
-      <w:r>
-        <w:t>es</w:t>
-      </w:r>
-      <w:r>
-        <w:t xml:space="preserve"> that</w:t>
-      </w:r>
-      <w:r>
-        <w:t xml:space="preserve"> there are</w:t>
-      </w:r>
-      <w:r>
-        <w:t xml:space="preserve"> </w:t>
-      </w:r>
-      <w:r>
-        <w:t>relatively more customers who are highly educated, and with fewer cars in comparison to the general population, and perhaps suggests that of people who live in denser accommodation and hold academic titles, the ones who have fewer cars are over-represented in the customer dataset.</w:t>
+        <w:t>This indicates that there are relatively more customers who are highly educated, and with fewer cars in comparison to the general population, and perhaps suggests that of people who live in denser accommodation and hold academic titles, the ones who have fewer cars are over-represented in the customer dataset.</w:t>
       </w:r>
     </w:p>
     <w:p>
@@ -4200,7 +4141,54 @@
 
 <file path=word/comments.xml><?xml version="1.0" encoding="utf-8"?>
 <w:comments xmlns:wpc="http://schemas.microsoft.com/office/word/2010/wordprocessingCanvas" xmlns:cx="http://schemas.microsoft.com/office/drawing/2014/chartex" xmlns:cx1="http://schemas.microsoft.com/office/drawing/2015/9/8/chartex" xmlns:cx2="http://schemas.microsoft.com/office/drawing/2015/10/21/chartex" xmlns:cx3="http://schemas.microsoft.com/office/drawing/2016/5/9/chartex" xmlns:cx4="http://schemas.microsoft.com/office/drawing/2016/5/10/chartex" xmlns:cx5="http://schemas.microsoft.com/office/drawing/2016/5/11/chartex" xmlns:cx6="http://schemas.microsoft.com/office/drawing/2016/5/12/chartex" xmlns:cx7="http://schemas.microsoft.com/office/drawing/2016/5/13/chartex" xmlns:cx8="http://schemas.microsoft.com/office/drawing/2016/5/14/chartex" xmlns:mc="http://schemas.openxmlformats.org/markup-compatibility/2006" xmlns:aink="http://schemas.microsoft.com/office/drawing/2016/ink" xmlns:am3d="http://schemas.microsoft.com/office/drawing/2017/model3d" xmlns:o="urn:schemas-microsoft-com:office:office" xmlns:r="http://schemas.openxmlformats.org/officeDocument/2006/relationships" xmlns:m="http://schemas.openxmlformats.org/officeDocument/2006/math" xmlns:v="urn:schemas-microsoft-com:vml" xmlns:wp14="http://schemas.microsoft.com/office/word/2010/wordprocessingDrawing" xmlns:wp="http://schemas.openxmlformats.org/drawingml/2006/wordprocessingDrawing" xmlns:w10="urn:schemas-microsoft-com:office:word" xmlns:w="http://schemas.openxmlformats.org/wordprocessingml/2006/main" xmlns:w14="http://schemas.microsoft.com/office/word/2010/wordml" xmlns:w15="http://schemas.microsoft.com/office/word/2012/wordml" xmlns:w16cex="http://schemas.microsoft.com/office/word/2018/wordml/cex" xmlns:w16cid="http://schemas.microsoft.com/office/word/2016/wordml/cid" xmlns:w16="http://schemas.microsoft.com/office/word/2018/wordml" xmlns:w16se="http://schemas.microsoft.com/office/word/2015/wordml/symex" xmlns:wpg="http://schemas.microsoft.com/office/word/2010/wordprocessingGroup" xmlns:wpi="http://schemas.microsoft.com/office/word/2010/wordprocessingInk" xmlns:wne="http://schemas.microsoft.com/office/word/2006/wordml" xmlns:wps="http://schemas.microsoft.com/office/word/2010/wordprocessingShape" mc:Ignorable="w14 w15 w16se w16cid w16 w16cex wp14">
-  <w:comment w:id="0" w:author="Watts, Clare (Data and Analytics, Services)" w:date="2021-10-06T18:19:00Z" w:initials="WC(aAS">
+  <w:comment w:id="0" w:author="Watts, Clare (Data and Analytics, Services)" w:date="2021-10-06T21:22:00Z" w:initials="WC(aAS">
+    <w:p>
+      <w:pPr>
+        <w:pStyle w:val="CommentText"/>
+      </w:pPr>
+      <w:r>
+        <w:rPr>
+          <w:rStyle w:val="CommentReference"/>
+        </w:rPr>
+        <w:annotationRef/>
+      </w:r>
+      <w:r>
+        <w:t>Try increasing to see if it still runs</w:t>
+      </w:r>
+    </w:p>
+  </w:comment>
+  <w:comment w:id="1" w:author="Watts, Clare (Data and Analytics, Services)" w:date="2021-10-06T21:22:00Z" w:initials="WC(aAS">
+    <w:p>
+      <w:pPr>
+        <w:pStyle w:val="CommentText"/>
+      </w:pPr>
+      <w:r>
+        <w:t xml:space="preserve">Alternatively could </w:t>
+      </w:r>
+      <w:r>
+        <w:rPr>
+          <w:rStyle w:val="CommentReference"/>
+        </w:rPr>
+        <w:annotationRef/>
+      </w:r>
+      <w:r>
+        <w:t xml:space="preserve">COMBINE customers and </w:t>
+      </w:r>
+      <w:r>
+        <w:t>general</w:t>
+      </w:r>
+      <w:r>
+        <w:t xml:space="preserve"> population before PCA and clustering</w:t>
+      </w:r>
+      <w:r>
+        <w:t>? p</w:t>
+      </w:r>
+      <w:r>
+        <w:t>lot in different colours - see if customers distributed differently</w:t>
+      </w:r>
+    </w:p>
+  </w:comment>
+  <w:comment w:id="2" w:author="Watts, Clare (Data and Analytics, Services)" w:date="2021-10-06T18:19:00Z" w:initials="WC(aAS">
     <w:p>
       <w:pPr>
         <w:pStyle w:val="CommentText"/>
@@ -4229,18 +4217,24 @@
 
 <file path=word/commentsExtended.xml><?xml version="1.0" encoding="utf-8"?>
 <w15:commentsEx xmlns:wpc="http://schemas.microsoft.com/office/word/2010/wordprocessingCanvas" xmlns:cx="http://schemas.microsoft.com/office/drawing/2014/chartex" xmlns:cx1="http://schemas.microsoft.com/office/drawing/2015/9/8/chartex" xmlns:cx2="http://schemas.microsoft.com/office/drawing/2015/10/21/chartex" xmlns:cx3="http://schemas.microsoft.com/office/drawing/2016/5/9/chartex" xmlns:cx4="http://schemas.microsoft.com/office/drawing/2016/5/10/chartex" xmlns:cx5="http://schemas.microsoft.com/office/drawing/2016/5/11/chartex" xmlns:cx6="http://schemas.microsoft.com/office/drawing/2016/5/12/chartex" xmlns:cx7="http://schemas.microsoft.com/office/drawing/2016/5/13/chartex" xmlns:cx8="http://schemas.microsoft.com/office/drawing/2016/5/14/chartex" xmlns:mc="http://schemas.openxmlformats.org/markup-compatibility/2006" xmlns:aink="http://schemas.microsoft.com/office/drawing/2016/ink" xmlns:am3d="http://schemas.microsoft.com/office/drawing/2017/model3d" xmlns:o="urn:schemas-microsoft-com:office:office" xmlns:r="http://schemas.openxmlformats.org/officeDocument/2006/relationships" xmlns:m="http://schemas.openxmlformats.org/officeDocument/2006/math" xmlns:v="urn:schemas-microsoft-com:vml" xmlns:wp14="http://schemas.microsoft.com/office/word/2010/wordprocessingDrawing" xmlns:wp="http://schemas.openxmlformats.org/drawingml/2006/wordprocessingDrawing" xmlns:w10="urn:schemas-microsoft-com:office:word" xmlns:w="http://schemas.openxmlformats.org/wordprocessingml/2006/main" xmlns:w14="http://schemas.microsoft.com/office/word/2010/wordml" xmlns:w15="http://schemas.microsoft.com/office/word/2012/wordml" xmlns:w16cex="http://schemas.microsoft.com/office/word/2018/wordml/cex" xmlns:w16cid="http://schemas.microsoft.com/office/word/2016/wordml/cid" xmlns:w16="http://schemas.microsoft.com/office/word/2018/wordml" xmlns:w16se="http://schemas.microsoft.com/office/word/2015/wordml/symex" xmlns:wpg="http://schemas.microsoft.com/office/word/2010/wordprocessingGroup" xmlns:wpi="http://schemas.microsoft.com/office/word/2010/wordprocessingInk" xmlns:wne="http://schemas.microsoft.com/office/word/2006/wordml" xmlns:wps="http://schemas.microsoft.com/office/word/2010/wordprocessingShape" mc:Ignorable="w14 w15 w16se w16cid w16 w16cex wp14">
+  <w15:commentEx w15:paraId="24E9FF59" w15:done="0"/>
+  <w15:commentEx w15:paraId="5AC73138" w15:done="0"/>
   <w15:commentEx w15:paraId="2274B52A" w15:done="0"/>
 </w15:commentsEx>
 </file>
 
 <file path=word/commentsExtensible.xml><?xml version="1.0" encoding="utf-8"?>
 <w16cex:commentsExtensible xmlns:wpc="http://schemas.microsoft.com/office/word/2010/wordprocessingCanvas" xmlns:cx="http://schemas.microsoft.com/office/drawing/2014/chartex" xmlns:cx1="http://schemas.microsoft.com/office/drawing/2015/9/8/chartex" xmlns:cx2="http://schemas.microsoft.com/office/drawing/2015/10/21/chartex" xmlns:cx3="http://schemas.microsoft.com/office/drawing/2016/5/9/chartex" xmlns:cx4="http://schemas.microsoft.com/office/drawing/2016/5/10/chartex" xmlns:cx5="http://schemas.microsoft.com/office/drawing/2016/5/11/chartex" xmlns:cx6="http://schemas.microsoft.com/office/drawing/2016/5/12/chartex" xmlns:cx7="http://schemas.microsoft.com/office/drawing/2016/5/13/chartex" xmlns:cx8="http://schemas.microsoft.com/office/drawing/2016/5/14/chartex" xmlns:mc="http://schemas.openxmlformats.org/markup-compatibility/2006" xmlns:aink="http://schemas.microsoft.com/office/drawing/2016/ink" xmlns:am3d="http://schemas.microsoft.com/office/drawing/2017/model3d" xmlns:o="urn:schemas-microsoft-com:office:office" xmlns:r="http://schemas.openxmlformats.org/officeDocument/2006/relationships" xmlns:m="http://schemas.openxmlformats.org/officeDocument/2006/math" xmlns:v="urn:schemas-microsoft-com:vml" xmlns:wp14="http://schemas.microsoft.com/office/word/2010/wordprocessingDrawing" xmlns:wp="http://schemas.openxmlformats.org/drawingml/2006/wordprocessingDrawing" xmlns:w10="urn:schemas-microsoft-com:office:word" xmlns:w="http://schemas.openxmlformats.org/wordprocessingml/2006/main" xmlns:w14="http://schemas.microsoft.com/office/word/2010/wordml" xmlns:w15="http://schemas.microsoft.com/office/word/2012/wordml" xmlns:w16cex="http://schemas.microsoft.com/office/word/2018/wordml/cex" xmlns:w16cid="http://schemas.microsoft.com/office/word/2016/wordml/cid" xmlns:w16="http://schemas.microsoft.com/office/word/2018/wordml" xmlns:w16se="http://schemas.microsoft.com/office/word/2015/wordml/symex" xmlns:wpg="http://schemas.microsoft.com/office/word/2010/wordprocessingGroup" xmlns:wpi="http://schemas.microsoft.com/office/word/2010/wordprocessingInk" xmlns:wne="http://schemas.microsoft.com/office/word/2006/wordml" xmlns:wps="http://schemas.microsoft.com/office/word/2010/wordprocessingShape" mc:Ignorable="w14 w15 w16se w16cid w16 w16cex wp14">
+  <w16cex:commentExtensible w16cex:durableId="25089212" w16cex:dateUtc="2021-10-06T20:22:00Z"/>
+  <w16cex:commentExtensible w16cex:durableId="2508922B" w16cex:dateUtc="2021-10-06T20:22:00Z"/>
   <w16cex:commentExtensible w16cex:durableId="25086738" w16cex:dateUtc="2021-10-06T17:19:00Z"/>
 </w16cex:commentsExtensible>
 </file>
 
 <file path=word/commentsIds.xml><?xml version="1.0" encoding="utf-8"?>
 <w16cid:commentsIds xmlns:wpc="http://schemas.microsoft.com/office/word/2010/wordprocessingCanvas" xmlns:cx="http://schemas.microsoft.com/office/drawing/2014/chartex" xmlns:cx1="http://schemas.microsoft.com/office/drawing/2015/9/8/chartex" xmlns:cx2="http://schemas.microsoft.com/office/drawing/2015/10/21/chartex" xmlns:cx3="http://schemas.microsoft.com/office/drawing/2016/5/9/chartex" xmlns:cx4="http://schemas.microsoft.com/office/drawing/2016/5/10/chartex" xmlns:cx5="http://schemas.microsoft.com/office/drawing/2016/5/11/chartex" xmlns:cx6="http://schemas.microsoft.com/office/drawing/2016/5/12/chartex" xmlns:cx7="http://schemas.microsoft.com/office/drawing/2016/5/13/chartex" xmlns:cx8="http://schemas.microsoft.com/office/drawing/2016/5/14/chartex" xmlns:mc="http://schemas.openxmlformats.org/markup-compatibility/2006" xmlns:aink="http://schemas.microsoft.com/office/drawing/2016/ink" xmlns:am3d="http://schemas.microsoft.com/office/drawing/2017/model3d" xmlns:o="urn:schemas-microsoft-com:office:office" xmlns:r="http://schemas.openxmlformats.org/officeDocument/2006/relationships" xmlns:m="http://schemas.openxmlformats.org/officeDocument/2006/math" xmlns:v="urn:schemas-microsoft-com:vml" xmlns:wp14="http://schemas.microsoft.com/office/word/2010/wordprocessingDrawing" xmlns:wp="http://schemas.openxmlformats.org/drawingml/2006/wordprocessingDrawing" xmlns:w10="urn:schemas-microsoft-com:office:word" xmlns:w="http://schemas.openxmlformats.org/wordprocessingml/2006/main" xmlns:w14="http://schemas.microsoft.com/office/word/2010/wordml" xmlns:w15="http://schemas.microsoft.com/office/word/2012/wordml" xmlns:w16cex="http://schemas.microsoft.com/office/word/2018/wordml/cex" xmlns:w16cid="http://schemas.microsoft.com/office/word/2016/wordml/cid" xmlns:w16="http://schemas.microsoft.com/office/word/2018/wordml" xmlns:w16se="http://schemas.microsoft.com/office/word/2015/wordml/symex" xmlns:wpg="http://schemas.microsoft.com/office/word/2010/wordprocessingGroup" xmlns:wpi="http://schemas.microsoft.com/office/word/2010/wordprocessingInk" xmlns:wne="http://schemas.microsoft.com/office/word/2006/wordml" xmlns:wps="http://schemas.microsoft.com/office/word/2010/wordprocessingShape" mc:Ignorable="w14 w15 w16se w16cid w16 w16cex wp14">
+  <w16cid:commentId w16cid:paraId="24E9FF59" w16cid:durableId="25089212"/>
+  <w16cid:commentId w16cid:paraId="5AC73138" w16cid:durableId="2508922B"/>
   <w16cid:commentId w16cid:paraId="2274B52A" w16cid:durableId="25086738"/>
 </w16cid:commentsIds>
 </file>
@@ -4729,6 +4723,7 @@
     <w:lsdException w:name="HTML Sample" w:semiHidden="1" w:unhideWhenUsed="1"/>
     <w:lsdException w:name="HTML Typewriter" w:semiHidden="1" w:unhideWhenUsed="1"/>
     <w:lsdException w:name="HTML Variable" w:semiHidden="1" w:unhideWhenUsed="1"/>
+    <w:lsdException w:name="Normal Table" w:semiHidden="1" w:unhideWhenUsed="1"/>
     <w:lsdException w:name="annotation subject" w:semiHidden="1" w:unhideWhenUsed="1"/>
     <w:lsdException w:name="No List" w:semiHidden="1" w:unhideWhenUsed="1"/>
     <w:lsdException w:name="Outline List 1" w:semiHidden="1" w:unhideWhenUsed="1"/>
@@ -4775,8 +4770,10 @@
     <w:lsdException w:name="Table Subtle 2" w:semiHidden="1" w:unhideWhenUsed="1"/>
     <w:lsdException w:name="Table Web 1" w:semiHidden="1" w:unhideWhenUsed="1"/>
     <w:lsdException w:name="Table Web 2" w:semiHidden="1" w:unhideWhenUsed="1"/>
+    <w:lsdException w:name="Table Web 3" w:semiHidden="1" w:unhideWhenUsed="1"/>
     <w:lsdException w:name="Balloon Text" w:semiHidden="1" w:unhideWhenUsed="1"/>
     <w:lsdException w:name="Table Grid" w:uiPriority="59"/>
+    <w:lsdException w:name="Table Theme" w:semiHidden="1" w:unhideWhenUsed="1"/>
     <w:lsdException w:name="Placeholder Text" w:semiHidden="1"/>
     <w:lsdException w:name="No Spacing" w:uiPriority="1" w:qFormat="1"/>
     <w:lsdException w:name="Light Shading" w:uiPriority="60"/>

</xml_diff>